<commit_message>
First attempt, with constraints
</commit_message>
<xml_diff>
--- a/07_Qwirkle/v2/Qwirkle Reboot.docx
+++ b/07_Qwirkle/v2/Qwirkle Reboot.docx
@@ -202,7 +202,15 @@
         <w:t>First level of trimming</w:t>
       </w:r>
       <w:r>
-        <w:t xml:space="preserve"> of currentMoves, a</w:t>
+        <w:t xml:space="preserve"> of </w:t>
+      </w:r>
+      <w:proofErr w:type="spellStart"/>
+      <w:r>
+        <w:t>currentMoves</w:t>
+      </w:r>
+      <w:proofErr w:type="spellEnd"/>
+      <w:r>
+        <w:t>, a</w:t>
       </w:r>
       <w:r>
         <w:t xml:space="preserve">dd best </w:t>
@@ -932,13 +940,43 @@
         </w:numPr>
         <w:spacing w:after="0"/>
       </w:pPr>
-      <w:r>
+      <w:proofErr w:type="spellStart"/>
+      <w:r>
+        <w:t>IsCellCompatible</w:t>
+      </w:r>
+      <w:proofErr w:type="spellEnd"/>
+      <w:r>
+        <w:t xml:space="preserve"> with a tile</w:t>
+      </w:r>
+    </w:p>
+    <w:p>
+      <w:pPr>
+        <w:pStyle w:val="ListParagraph"/>
+        <w:numPr>
+          <w:ilvl w:val="0"/>
+          <w:numId w:val="1"/>
+        </w:numPr>
+        <w:spacing w:after="0"/>
+        <w:rPr>
+          <w:strike/>
+        </w:rPr>
+      </w:pPr>
+      <w:r>
+        <w:rPr>
+          <w:strike/>
+        </w:rPr>
         <w:t>Get the</w:t>
       </w:r>
       <w:r>
+        <w:rPr>
+          <w:strike/>
+        </w:rPr>
         <w:t xml:space="preserve"> constraints</w:t>
       </w:r>
       <w:r>
+        <w:rPr>
+          <w:strike/>
+        </w:rPr>
         <w:t xml:space="preserve"> of a playable square (maybe simply provided by cell state)</w:t>
       </w:r>
     </w:p>
@@ -946,8 +984,14 @@
       <w:pPr>
         <w:spacing w:after="0"/>
       </w:pPr>
-      <w:r>
-        <w:t>Tile services:</w:t>
+    </w:p>
+    <w:p>
+      <w:pPr>
+        <w:spacing w:after="0"/>
+      </w:pPr>
+      <w:r>
+        <w:lastRenderedPageBreak/>
+        <w:t>Find if a cell is compatible with a tile</w:t>
       </w:r>
     </w:p>
     <w:p>
@@ -959,28 +1003,115 @@
         </w:numPr>
         <w:spacing w:after="0"/>
       </w:pPr>
-      <w:proofErr w:type="spellStart"/>
-      <w:r>
-        <w:t>IsCompatible</w:t>
-      </w:r>
-      <w:proofErr w:type="spellEnd"/>
-      <w:r>
-        <w:t xml:space="preserve"> with </w:t>
-      </w:r>
-      <w:r>
-        <w:t>constraints</w:t>
-      </w:r>
-    </w:p>
-    <w:p>
-      <w:pPr>
-        <w:spacing w:after="0"/>
-      </w:pPr>
-    </w:p>
-    <w:p>
-      <w:pPr>
-        <w:spacing w:after="0"/>
-      </w:pPr>
-      <w:r>
+      <w:r>
+        <w:t>Must be empty, at least 1 neighbor present</w:t>
+      </w:r>
+    </w:p>
+    <w:p>
+      <w:pPr>
+        <w:pStyle w:val="ListParagraph"/>
+        <w:numPr>
+          <w:ilvl w:val="0"/>
+          <w:numId w:val="1"/>
+        </w:numPr>
+        <w:spacing w:after="0"/>
+      </w:pPr>
+      <w:r>
+        <w:t>Compatible = And(compatible for each neighbor in its direction)</w:t>
+      </w:r>
+    </w:p>
+    <w:p>
+      <w:pPr>
+        <w:spacing w:after="0"/>
+      </w:pPr>
+      <w:r>
+        <w:t>Compatibility in a given direction</w:t>
+      </w:r>
+      <w:r>
+        <w:t>, for each tile</w:t>
+      </w:r>
+      <w:r>
+        <w:t xml:space="preserve"> from a starting cell (not included):</w:t>
+      </w:r>
+    </w:p>
+    <w:p>
+      <w:pPr>
+        <w:pStyle w:val="ListParagraph"/>
+        <w:numPr>
+          <w:ilvl w:val="0"/>
+          <w:numId w:val="1"/>
+        </w:numPr>
+        <w:spacing w:after="0"/>
+      </w:pPr>
+      <w:r>
+        <w:t xml:space="preserve">If </w:t>
+      </w:r>
+      <w:r>
+        <w:t>the cell is empty</w:t>
+      </w:r>
+      <w:r>
+        <w:t>, it’s compatible, return</w:t>
+      </w:r>
+      <w:r>
+        <w:t xml:space="preserve"> true.</w:t>
+      </w:r>
+    </w:p>
+    <w:p>
+      <w:pPr>
+        <w:pStyle w:val="ListParagraph"/>
+        <w:numPr>
+          <w:ilvl w:val="0"/>
+          <w:numId w:val="1"/>
+        </w:numPr>
+        <w:spacing w:after="0"/>
+      </w:pPr>
+      <w:r>
+        <w:t xml:space="preserve">If </w:t>
+      </w:r>
+      <w:r>
+        <w:t>the</w:t>
+      </w:r>
+      <w:r>
+        <w:t xml:space="preserve"> cell</w:t>
+      </w:r>
+      <w:r>
+        <w:t xml:space="preserve"> is (≠</w:t>
+      </w:r>
+      <w:r>
+        <w:t xml:space="preserve">color </w:t>
+      </w:r>
+      <w:r>
+        <w:t xml:space="preserve">and ≠ </w:t>
+      </w:r>
+      <w:r>
+        <w:t>shape</w:t>
+      </w:r>
+      <w:r>
+        <w:t>) or (=color and =shape)</w:t>
+      </w:r>
+      <w:r>
+        <w:t>, it’s not compatible, return</w:t>
+      </w:r>
+      <w:r>
+        <w:t xml:space="preserve"> false.</w:t>
+      </w:r>
+    </w:p>
+    <w:p>
+      <w:pPr>
+        <w:spacing w:after="0"/>
+      </w:pPr>
+    </w:p>
+    <w:p>
+      <w:pPr>
+        <w:spacing w:after="0"/>
+        <w:rPr>
+          <w:strike/>
+        </w:rPr>
+      </w:pPr>
+      <w:r>
+        <w:rPr>
+          <w:strike/>
+        </w:rPr>
         <w:t>Constraints of a playable cell:</w:t>
       </w:r>
     </w:p>
@@ -992,8 +1123,52 @@
           <w:numId w:val="1"/>
         </w:numPr>
         <w:spacing w:after="0"/>
-      </w:pPr>
-      <w:r>
+        <w:rPr>
+          <w:strike/>
+        </w:rPr>
+      </w:pPr>
+      <w:r>
+        <w:rPr>
+          <w:strike/>
+        </w:rPr>
+        <w:t>Applicable to an empty cell with at least 1 of the 4 neighbors</w:t>
+      </w:r>
+    </w:p>
+    <w:p>
+      <w:pPr>
+        <w:pStyle w:val="ListParagraph"/>
+        <w:numPr>
+          <w:ilvl w:val="0"/>
+          <w:numId w:val="1"/>
+        </w:numPr>
+        <w:spacing w:after="0"/>
+        <w:rPr>
+          <w:strike/>
+        </w:rPr>
+      </w:pPr>
+      <w:r>
+        <w:rPr>
+          <w:strike/>
+        </w:rPr>
+        <w:t>It’s the combination of constraints on all neighbor present</w:t>
+      </w:r>
+    </w:p>
+    <w:p>
+      <w:pPr>
+        <w:pStyle w:val="ListParagraph"/>
+        <w:numPr>
+          <w:ilvl w:val="0"/>
+          <w:numId w:val="1"/>
+        </w:numPr>
+        <w:spacing w:after="0"/>
+        <w:rPr>
+          <w:strike/>
+        </w:rPr>
+      </w:pPr>
+      <w:r>
+        <w:rPr>
+          <w:strike/>
+        </w:rPr>
         <w:t>4 sets of constraints, N, S, E, W</w:t>
       </w:r>
     </w:p>
@@ -1005,9 +1180,39 @@
           <w:numId w:val="1"/>
         </w:numPr>
         <w:spacing w:after="0"/>
-      </w:pPr>
-      <w:r>
-        <w:t>A constraint can be:</w:t>
+        <w:rPr>
+          <w:strike/>
+        </w:rPr>
+      </w:pPr>
+      <w:r>
+        <w:rPr>
+          <w:strike/>
+        </w:rPr>
+        <w:t>A</w:t>
+      </w:r>
+      <w:r>
+        <w:rPr>
+          <w:strike/>
+        </w:rPr>
+        <w:t xml:space="preserve"> </w:t>
+      </w:r>
+      <w:r>
+        <w:rPr>
+          <w:strike/>
+        </w:rPr>
+        <w:t xml:space="preserve">constraint </w:t>
+      </w:r>
+      <w:r>
+        <w:rPr>
+          <w:strike/>
+        </w:rPr>
+        <w:t xml:space="preserve">from 1 direction </w:t>
+      </w:r>
+      <w:r>
+        <w:rPr>
+          <w:strike/>
+        </w:rPr>
+        <w:t>can be:</w:t>
       </w:r>
     </w:p>
     <w:p>
@@ -1018,10 +1223,22 @@
           <w:numId w:val="1"/>
         </w:numPr>
         <w:spacing w:after="0"/>
-      </w:pPr>
-      <w:r>
+        <w:rPr>
+          <w:strike/>
+        </w:rPr>
+      </w:pPr>
+      <w:r>
+        <w:rPr>
+          <w:strike/>
+        </w:rPr>
         <w:t>Empty, no color of shape constraint</w:t>
       </w:r>
+      <w:r>
+        <w:rPr>
+          <w:strike/>
+        </w:rPr>
+        <w:t xml:space="preserve"> (neighbor is not present)</w:t>
+      </w:r>
     </w:p>
     <w:p>
       <w:pPr>
@@ -1031,35 +1248,15 @@
           <w:numId w:val="1"/>
         </w:numPr>
         <w:spacing w:after="0"/>
-      </w:pPr>
-      <w:r>
-        <w:t>Color constraint:</w:t>
-      </w:r>
-    </w:p>
-    <w:p>
-      <w:pPr>
-        <w:pStyle w:val="ListParagraph"/>
-        <w:numPr>
-          <w:ilvl w:val="2"/>
-          <w:numId w:val="1"/>
-        </w:numPr>
-        <w:spacing w:after="0"/>
-      </w:pPr>
-      <w:r>
-        <w:t>Either a fixed color among the 6 possible</w:t>
-      </w:r>
-    </w:p>
-    <w:p>
-      <w:pPr>
-        <w:pStyle w:val="ListParagraph"/>
-        <w:numPr>
-          <w:ilvl w:val="2"/>
-          <w:numId w:val="1"/>
-        </w:numPr>
-        <w:spacing w:after="0"/>
-      </w:pPr>
-      <w:r>
-        <w:t>Or a set of forbidden colors (already played) in this direction</w:t>
+        <w:rPr>
+          <w:strike/>
+        </w:rPr>
+      </w:pPr>
+      <w:r>
+        <w:rPr>
+          <w:strike/>
+        </w:rPr>
+        <w:t>Flexible, with 1 neighbor cell only, specifying shape or color to choose from</w:t>
       </w:r>
     </w:p>
     <w:p>
@@ -1070,39 +1267,248 @@
           <w:numId w:val="1"/>
         </w:numPr>
         <w:spacing w:after="0"/>
-      </w:pPr>
-      <w:r>
-        <w:t>Shape</w:t>
-      </w:r>
-      <w:r>
-        <w:t xml:space="preserve"> constraint:</w:t>
-      </w:r>
-    </w:p>
-    <w:p>
-      <w:pPr>
-        <w:pStyle w:val="ListParagraph"/>
-        <w:numPr>
-          <w:ilvl w:val="2"/>
-          <w:numId w:val="1"/>
-        </w:numPr>
-        <w:spacing w:after="0"/>
-      </w:pPr>
-      <w:r>
-        <w:t>Either a fixed shape</w:t>
-      </w:r>
-    </w:p>
-    <w:p>
-      <w:pPr>
-        <w:pStyle w:val="ListParagraph"/>
-        <w:numPr>
-          <w:ilvl w:val="2"/>
-          <w:numId w:val="1"/>
-        </w:numPr>
-        <w:spacing w:after="0"/>
-      </w:pPr>
-      <w:r>
-        <w:t>Or a set of forbidden shapes (already played) in this direction</w:t>
-      </w:r>
+        <w:rPr>
+          <w:strike/>
+        </w:rPr>
+      </w:pPr>
+      <w:r>
+        <w:rPr>
+          <w:strike/>
+        </w:rPr>
+        <w:t>Color constraint</w:t>
+      </w:r>
+      <w:r>
+        <w:rPr>
+          <w:strike/>
+        </w:rPr>
+        <w:t>, when 2+ neighbor cells have same color, specifying color, and a set of shapes already played in this direction</w:t>
+      </w:r>
+    </w:p>
+    <w:p>
+      <w:pPr>
+        <w:pStyle w:val="ListParagraph"/>
+        <w:numPr>
+          <w:ilvl w:val="1"/>
+          <w:numId w:val="1"/>
+        </w:numPr>
+        <w:spacing w:after="0"/>
+        <w:rPr>
+          <w:strike/>
+        </w:rPr>
+      </w:pPr>
+      <w:r>
+        <w:rPr>
+          <w:strike/>
+        </w:rPr>
+        <w:t>Shape constraint</w:t>
+      </w:r>
+      <w:r>
+        <w:rPr>
+          <w:strike/>
+        </w:rPr>
+        <w:t>, when 2+ neighbor cells have the same shape, specifying shape, and a set of colors already played in this direction</w:t>
+      </w:r>
+    </w:p>
+    <w:p>
+      <w:pPr>
+        <w:pStyle w:val="ListParagraph"/>
+        <w:numPr>
+          <w:ilvl w:val="1"/>
+          <w:numId w:val="1"/>
+        </w:numPr>
+        <w:spacing w:after="0"/>
+        <w:rPr>
+          <w:strike/>
+        </w:rPr>
+      </w:pPr>
+      <w:r>
+        <w:rPr>
+          <w:strike/>
+        </w:rPr>
+        <w:t>Not playable</w:t>
+      </w:r>
+      <w:r>
+        <w:rPr>
+          <w:strike/>
+        </w:rPr>
+        <w:t xml:space="preserve">, when </w:t>
+      </w:r>
+      <w:r>
+        <w:rPr>
+          <w:strike/>
+        </w:rPr>
+        <w:t>color or shape constraint have already 6 shapes or colors already played</w:t>
+      </w:r>
+    </w:p>
+    <w:p>
+      <w:pPr>
+        <w:pStyle w:val="ListParagraph"/>
+        <w:numPr>
+          <w:ilvl w:val="1"/>
+          <w:numId w:val="1"/>
+        </w:numPr>
+        <w:spacing w:after="0"/>
+        <w:rPr>
+          <w:strike/>
+        </w:rPr>
+      </w:pPr>
+    </w:p>
+    <w:p>
+      <w:pPr>
+        <w:spacing w:after="0"/>
+        <w:rPr>
+          <w:strike/>
+        </w:rPr>
+      </w:pPr>
+      <w:r>
+        <w:rPr>
+          <w:strike/>
+        </w:rPr>
+        <w:t>C</w:t>
+      </w:r>
+      <w:r>
+        <w:rPr>
+          <w:strike/>
+        </w:rPr>
+        <w:t>ombination of directional constraints of a playable cell:</w:t>
+      </w:r>
+    </w:p>
+    <w:p>
+      <w:pPr>
+        <w:pStyle w:val="ListParagraph"/>
+        <w:numPr>
+          <w:ilvl w:val="0"/>
+          <w:numId w:val="1"/>
+        </w:numPr>
+        <w:spacing w:after="0"/>
+        <w:rPr>
+          <w:strike/>
+        </w:rPr>
+      </w:pPr>
+      <w:r>
+        <w:rPr>
+          <w:strike/>
+        </w:rPr>
+        <w:t>Empty constraint is ignored</w:t>
+      </w:r>
+    </w:p>
+    <w:p>
+      <w:pPr>
+        <w:pStyle w:val="ListParagraph"/>
+        <w:numPr>
+          <w:ilvl w:val="0"/>
+          <w:numId w:val="1"/>
+        </w:numPr>
+        <w:spacing w:after="0"/>
+        <w:rPr>
+          <w:strike/>
+        </w:rPr>
+      </w:pPr>
+      <w:r>
+        <w:rPr>
+          <w:strike/>
+        </w:rPr>
+        <w:t>Not playable from one direction makes the cell Not playable</w:t>
+      </w:r>
+    </w:p>
+    <w:p>
+      <w:pPr>
+        <w:pStyle w:val="ListParagraph"/>
+        <w:numPr>
+          <w:ilvl w:val="0"/>
+          <w:numId w:val="1"/>
+        </w:numPr>
+        <w:spacing w:after="0"/>
+        <w:rPr>
+          <w:strike/>
+        </w:rPr>
+      </w:pPr>
+      <w:r>
+        <w:rPr>
+          <w:strike/>
+        </w:rPr>
+        <w:t>2 color/shape constraints</w:t>
+      </w:r>
+      <w:r>
+        <w:rPr>
+          <w:strike/>
+        </w:rPr>
+        <w:t xml:space="preserve"> (same type):</w:t>
+      </w:r>
+    </w:p>
+    <w:p>
+      <w:pPr>
+        <w:pStyle w:val="ListParagraph"/>
+        <w:numPr>
+          <w:ilvl w:val="1"/>
+          <w:numId w:val="1"/>
+        </w:numPr>
+        <w:spacing w:after="0"/>
+        <w:rPr>
+          <w:strike/>
+        </w:rPr>
+      </w:pPr>
+      <w:r>
+        <w:rPr>
+          <w:strike/>
+        </w:rPr>
+        <w:t xml:space="preserve">If the specified color/shape is </w:t>
+      </w:r>
+      <w:r>
+        <w:rPr>
+          <w:strike/>
+        </w:rPr>
+        <w:t>different, not playable, because of conflicting constraints</w:t>
+      </w:r>
+    </w:p>
+    <w:p>
+      <w:pPr>
+        <w:pStyle w:val="ListParagraph"/>
+        <w:numPr>
+          <w:ilvl w:val="1"/>
+          <w:numId w:val="1"/>
+        </w:numPr>
+        <w:spacing w:after="0"/>
+        <w:rPr>
+          <w:strike/>
+        </w:rPr>
+      </w:pPr>
+      <w:r>
+        <w:rPr>
+          <w:strike/>
+        </w:rPr>
+        <w:t>M</w:t>
+      </w:r>
+      <w:r>
+        <w:rPr>
+          <w:strike/>
+        </w:rPr>
+        <w:t>erge with union of sets of shape/color, with the possible option of not playable if the union set contains all 6 options</w:t>
+      </w:r>
+    </w:p>
+    <w:p>
+      <w:pPr>
+        <w:pStyle w:val="ListParagraph"/>
+        <w:numPr>
+          <w:ilvl w:val="0"/>
+          <w:numId w:val="1"/>
+        </w:numPr>
+        <w:spacing w:after="0"/>
+        <w:rPr>
+          <w:strike/>
+        </w:rPr>
+      </w:pPr>
+      <w:r>
+        <w:rPr>
+          <w:strike/>
+        </w:rPr>
+        <w:t>1 color constraint and 1 shape constraint</w:t>
+      </w:r>
+    </w:p>
+    <w:p>
+      <w:pPr>
+        <w:spacing w:after="0"/>
+      </w:pPr>
     </w:p>
     <w:p>
       <w:pPr>

</xml_diff>

<commit_message>
Play implements simple max(points) strategy
</commit_message>
<xml_diff>
--- a/07_Qwirkle/v2/Qwirkle Reboot.docx
+++ b/07_Qwirkle/v2/Qwirkle Reboot.docx
@@ -147,7 +147,13 @@
         <w:spacing w:after="0"/>
       </w:pPr>
       <w:r>
-        <w:t>For each of the tiles in the dock compatible with current playable square:</w:t>
+        <w:t xml:space="preserve">For each of the tiles in the </w:t>
+      </w:r>
+      <w:r>
+        <w:t>Hand</w:t>
+      </w:r>
+      <w:r>
+        <w:t xml:space="preserve"> compatible with current playable square:</w:t>
       </w:r>
     </w:p>
     <w:p>
@@ -178,7 +184,13 @@
       </w:r>
       <w:proofErr w:type="spellEnd"/>
       <w:r>
-        <w:t xml:space="preserve">(board, dock, </w:t>
+        <w:t xml:space="preserve">(board, </w:t>
+      </w:r>
+      <w:r>
+        <w:t>Hand</w:t>
+      </w:r>
+      <w:r>
+        <w:t xml:space="preserve">, </w:t>
       </w:r>
       <w:proofErr w:type="spellStart"/>
       <w:r>
@@ -297,7 +309,10 @@
         <w:spacing w:after="0"/>
       </w:pPr>
       <w:r>
-        <w:t>Replenish user dock</w:t>
+        <w:t xml:space="preserve">Replenish user </w:t>
+      </w:r>
+      <w:r>
+        <w:t>Hand</w:t>
       </w:r>
     </w:p>
     <w:p>
@@ -321,7 +336,10 @@
         <w:spacing w:after="0"/>
       </w:pPr>
       <w:r>
-        <w:t>Dock is a simple set of Tile.</w:t>
+        <w:t>Hand</w:t>
+      </w:r>
+      <w:r>
+        <w:t xml:space="preserve"> is a simple set of Tile.</w:t>
       </w:r>
     </w:p>
     <w:p>
@@ -358,7 +376,19 @@
       </w:r>
       <w:proofErr w:type="spellEnd"/>
       <w:r>
-        <w:t>(Board b, Dock d, list</w:t>
+        <w:t xml:space="preserve">(Board b, </w:t>
+      </w:r>
+      <w:r>
+        <w:t>Hand</w:t>
+      </w:r>
+      <w:r>
+        <w:t xml:space="preserve"> </w:t>
+      </w:r>
+      <w:r>
+        <w:t>h</w:t>
+      </w:r>
+      <w:r>
+        <w:t>, list</w:t>
       </w:r>
       <w:r>
         <w:t>&lt;Move&gt;</w:t>
@@ -366,12 +396,14 @@
       <w:r>
         <w:t xml:space="preserve"> </w:t>
       </w:r>
+      <w:proofErr w:type="spellStart"/>
       <w:r>
         <w:t>currentMove</w:t>
       </w:r>
       <w:r>
         <w:t>s</w:t>
       </w:r>
+      <w:proofErr w:type="spellEnd"/>
       <w:r>
         <w:t>, Move move, bool NS, bool EW)</w:t>
       </w:r>
@@ -401,7 +433,10 @@
       </w:r>
       <w:proofErr w:type="spellEnd"/>
       <w:r>
-        <w:t>(b, move)</w:t>
+        <w:t>(b</w:t>
+      </w:r>
+      <w:r>
+        <w:t>)</w:t>
       </w:r>
     </w:p>
     <w:p>
@@ -409,12 +444,35 @@
         <w:spacing w:after="0"/>
         <w:ind w:left="284"/>
       </w:pPr>
-      <w:r>
-        <w:t xml:space="preserve">Dock </w:t>
-      </w:r>
-      <w:proofErr w:type="spellStart"/>
-      <w:r>
-        <w:t>newD</w:t>
+      <w:proofErr w:type="spellStart"/>
+      <w:r>
+        <w:t>newB.AddMove</w:t>
+      </w:r>
+      <w:proofErr w:type="spellEnd"/>
+      <w:r>
+        <w:t>(</w:t>
+      </w:r>
+      <w:r>
+        <w:t>move)</w:t>
+      </w:r>
+    </w:p>
+    <w:p>
+      <w:pPr>
+        <w:spacing w:after="0"/>
+        <w:ind w:left="284"/>
+      </w:pPr>
+      <w:r>
+        <w:t>Hand</w:t>
+      </w:r>
+      <w:r>
+        <w:t xml:space="preserve"> </w:t>
+      </w:r>
+      <w:proofErr w:type="spellStart"/>
+      <w:r>
+        <w:t>new</w:t>
+      </w:r>
+      <w:r>
+        <w:t>H</w:t>
       </w:r>
       <w:proofErr w:type="spellEnd"/>
       <w:r>
@@ -422,7 +480,10 @@
       </w:r>
       <w:proofErr w:type="spellStart"/>
       <w:r>
-        <w:t>d.clone</w:t>
+        <w:t>h</w:t>
+      </w:r>
+      <w:r>
+        <w:t>.clone</w:t>
       </w:r>
       <w:proofErr w:type="spellEnd"/>
       <w:r>
@@ -540,7 +601,7 @@
       </w:r>
       <w:proofErr w:type="spellStart"/>
       <w:r>
-        <w:t>newD</w:t>
+        <w:t>NewH</w:t>
       </w:r>
       <w:proofErr w:type="spellEnd"/>
       <w:r>
@@ -584,7 +645,7 @@
       </w:r>
       <w:proofErr w:type="spellStart"/>
       <w:r>
-        <w:t>newD</w:t>
+        <w:t>NewH</w:t>
       </w:r>
       <w:proofErr w:type="spellEnd"/>
       <w:r>
@@ -637,7 +698,7 @@
       </w:r>
       <w:proofErr w:type="spellStart"/>
       <w:r>
-        <w:t>newD</w:t>
+        <w:t>NewH</w:t>
       </w:r>
       <w:proofErr w:type="spellEnd"/>
       <w:r>
@@ -681,7 +742,7 @@
       </w:r>
       <w:proofErr w:type="spellStart"/>
       <w:r>
-        <w:t>newD</w:t>
+        <w:t>NewH</w:t>
       </w:r>
       <w:proofErr w:type="spellEnd"/>
       <w:r>
@@ -721,7 +782,13 @@
       </w:r>
       <w:proofErr w:type="spellEnd"/>
       <w:r>
-        <w:t xml:space="preserve"> (Board b, Dock d, list&lt;Move&gt; </w:t>
+        <w:t xml:space="preserve"> (Board b, </w:t>
+      </w:r>
+      <w:r>
+        <w:t>Hand</w:t>
+      </w:r>
+      <w:r>
+        <w:t xml:space="preserve"> d, list&lt;Move&gt; </w:t>
       </w:r>
       <w:proofErr w:type="spellStart"/>
       <w:r>
@@ -990,7 +1057,6 @@
         <w:spacing w:after="0"/>
       </w:pPr>
       <w:r>
-        <w:lastRenderedPageBreak/>
         <w:t>Find if a cell is compatible with a tile</w:t>
       </w:r>
     </w:p>

</xml_diff>